<commit_message>
Pdf nodeLab correzione errori
</commit_message>
<xml_diff>
--- a/Appunti/nodeLab.docx
+++ b/Appunti/nodeLab.docx
@@ -722,8 +722,6 @@
       <w:r>
         <w:t>.</w:t>
       </w:r>
-      <w:bookmarkStart w:id="0" w:name="_GoBack"/>
-      <w:bookmarkEnd w:id="0"/>
     </w:p>
     <w:p>
       <w:r>
@@ -1907,6 +1905,21 @@
       <w:r>
         <w:t xml:space="preserve"> invece inietta nel sistema un </w:t>
       </w:r>
+      <w:bookmarkStart w:id="0" w:name="_GoBack"/>
+      <w:bookmarkEnd w:id="0"/>
+      <w:r>
+        <w:t xml:space="preserve">componente più avanzato provvisto dall’infrastruttura </w:t>
+      </w:r>
+      <w:proofErr w:type="spellStart"/>
+      <w:r>
+        <w:t>qactor</w:t>
+      </w:r>
+      <w:proofErr w:type="spellEnd"/>
+      <w:r>
+        <w:t xml:space="preserve"> che vediamo nel prossimo capitolo.</w:t>
+      </w:r>
+    </w:p>
+    <w:p>
       <w:r>
         <w:rPr>
           <w:noProof/>
@@ -1916,11 +1929,11 @@
             <w:drawing>
               <wp:anchor distT="0" distB="0" distL="114300" distR="114300" simplePos="0" relativeHeight="251669504" behindDoc="0" locked="0" layoutInCell="1" allowOverlap="1">
                 <wp:simplePos x="0" y="0"/>
-                <wp:positionH relativeFrom="column">
-                  <wp:posOffset>445770</wp:posOffset>
+                <wp:positionH relativeFrom="margin">
+                  <wp:align>center</wp:align>
                 </wp:positionH>
                 <wp:positionV relativeFrom="paragraph">
-                  <wp:posOffset>471805</wp:posOffset>
+                  <wp:posOffset>74930</wp:posOffset>
                 </wp:positionV>
                 <wp:extent cx="5663565" cy="2057400"/>
                 <wp:effectExtent l="0" t="0" r="0" b="0"/>
@@ -2007,31 +2020,43 @@
           </mc:Choice>
           <mc:Fallback>
             <w:pict>
-              <v:group w14:anchorId="32F99CAB" id="Gruppo 13" o:spid="_x0000_s1026" style="position:absolute;margin-left:35.1pt;margin-top:37.15pt;width:445.95pt;height:162pt;z-index:251669504" coordsize="56635,20574" o:gfxdata="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">
+              <v:group w14:anchorId="529574F3" id="Gruppo 13" o:spid="_x0000_s1026" style="position:absolute;margin-left:0;margin-top:5.9pt;width:445.95pt;height:162pt;z-index:251669504;mso-position-horizontal:center;mso-position-horizontal-relative:margin" coordsize="56635,20574" o:gfxdata="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">
+                <v:shapetype id="_x0000_t75" coordsize="21600,21600" o:spt="75" o:preferrelative="t" path="m@4@5l@4@11@9@11@9@5xe" filled="f" stroked="f">
+                  <v:stroke joinstyle="miter"/>
+                  <v:formulas>
+                    <v:f eqn="if lineDrawn pixelLineWidth 0"/>
+                    <v:f eqn="sum @0 1 0"/>
+                    <v:f eqn="sum 0 0 @1"/>
+                    <v:f eqn="prod @2 1 2"/>
+                    <v:f eqn="prod @3 21600 pixelWidth"/>
+                    <v:f eqn="prod @3 21600 pixelHeight"/>
+                    <v:f eqn="sum @0 0 1"/>
+                    <v:f eqn="prod @6 1 2"/>
+                    <v:f eqn="prod @7 21600 pixelWidth"/>
+                    <v:f eqn="sum @8 21600 0"/>
+                    <v:f eqn="prod @7 21600 pixelHeight"/>
+                    <v:f eqn="sum @10 21600 0"/>
+                  </v:formulas>
+                  <v:path o:extrusionok="f" gradientshapeok="t" o:connecttype="rect"/>
+                  <o:lock v:ext="edit" aspectratio="t"/>
+                </v:shapetype>
                 <v:shape id="Immagine 11" o:spid="_x0000_s1027" type="#_x0000_t75" style="position:absolute;left:7772;width:48863;height:20574;visibility:visible;mso-wrap-style:square" o:gfxdata="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">
                   <v:imagedata r:id="rId18" o:title=""/>
                 </v:shape>
+                <v:shapetype id="_x0000_t32" coordsize="21600,21600" o:spt="32" o:oned="t" path="m,l21600,21600e" filled="f">
+                  <v:path arrowok="t" fillok="f" o:connecttype="none"/>
+                  <o:lock v:ext="edit" shapetype="t"/>
+                </v:shapetype>
                 <v:shape id="Connettore 2 12" o:spid="_x0000_s1028" type="#_x0000_t32" style="position:absolute;top:9677;width:4800;height:0;visibility:visible;mso-wrap-style:square" o:connectortype="straight" o:gfxdata="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" strokecolor="#4472c4 [3204]" strokeweight=".5pt">
                   <v:stroke endarrow="block" joinstyle="miter"/>
                 </v:shape>
+                <w10:wrap anchorx="margin"/>
               </v:group>
             </w:pict>
           </mc:Fallback>
         </mc:AlternateContent>
       </w:r>
-      <w:r>
-        <w:t xml:space="preserve">componente più avanzato provvisto dall’infrastruttura </w:t>
-      </w:r>
-      <w:proofErr w:type="spellStart"/>
-      <w:r>
-        <w:t>qactor</w:t>
-      </w:r>
-      <w:proofErr w:type="spellEnd"/>
-      <w:r>
-        <w:t xml:space="preserve"> che vediamo nel prossimo capitolo.</w:t>
-      </w:r>
-    </w:p>
-    <w:p/>
+    </w:p>
     <w:p/>
     <w:p/>
     <w:p/>

</xml_diff>